<commit_message>
Completed 3.12 up to test A612
</commit_message>
<xml_diff>
--- a/3.12 Test data for post-development.docx
+++ b/3.12 Test data for post-development.docx
@@ -105,7 +105,8 @@
       <w:tblGrid>
         <w:gridCol w:w="2280"/>
         <w:gridCol w:w="2592"/>
-        <w:gridCol w:w="3481"/>
+        <w:gridCol w:w="1502"/>
+        <w:gridCol w:w="1979"/>
         <w:gridCol w:w="3119"/>
         <w:gridCol w:w="2476"/>
       </w:tblGrid>
@@ -138,6 +139,7 @@
         <w:tc>
           <w:tcPr>
             <w:tcW w:w="3481" w:type="dxa"/>
+            <w:gridSpan w:val="2"/>
           </w:tcPr>
           <w:p>
             <w:r>
@@ -170,7 +172,7 @@
         <w:tc>
           <w:tcPr>
             <w:tcW w:w="13948" w:type="dxa"/>
-            <w:gridSpan w:val="5"/>
+            <w:gridSpan w:val="6"/>
           </w:tcPr>
           <w:p>
             <w:pPr>
@@ -198,6 +200,7 @@
         <w:tc>
           <w:tcPr>
             <w:tcW w:w="3481" w:type="dxa"/>
+            <w:gridSpan w:val="2"/>
           </w:tcPr>
           <w:p/>
         </w:tc>
@@ -218,7 +221,7 @@
         <w:tc>
           <w:tcPr>
             <w:tcW w:w="13948" w:type="dxa"/>
-            <w:gridSpan w:val="5"/>
+            <w:gridSpan w:val="6"/>
           </w:tcPr>
           <w:p>
             <w:pPr>
@@ -283,6 +286,7 @@
         <w:tc>
           <w:tcPr>
             <w:tcW w:w="3481" w:type="dxa"/>
+            <w:gridSpan w:val="2"/>
           </w:tcPr>
           <w:p>
             <w:r>
@@ -357,6 +361,7 @@
         <w:tc>
           <w:tcPr>
             <w:tcW w:w="3481" w:type="dxa"/>
+            <w:gridSpan w:val="2"/>
           </w:tcPr>
           <w:p>
             <w:r>
@@ -412,6 +417,7 @@
         <w:tc>
           <w:tcPr>
             <w:tcW w:w="3481" w:type="dxa"/>
+            <w:gridSpan w:val="2"/>
           </w:tcPr>
           <w:p>
             <w:r>
@@ -467,6 +473,7 @@
         <w:tc>
           <w:tcPr>
             <w:tcW w:w="3481" w:type="dxa"/>
+            <w:gridSpan w:val="2"/>
           </w:tcPr>
           <w:p>
             <w:pPr>
@@ -535,6 +542,7 @@
         <w:tc>
           <w:tcPr>
             <w:tcW w:w="3481" w:type="dxa"/>
+            <w:gridSpan w:val="2"/>
           </w:tcPr>
           <w:p>
             <w:pPr>
@@ -633,6 +641,7 @@
         <w:tc>
           <w:tcPr>
             <w:tcW w:w="3481" w:type="dxa"/>
+            <w:gridSpan w:val="2"/>
           </w:tcPr>
           <w:p>
             <w:pPr>
@@ -726,6 +735,7 @@
         <w:tc>
           <w:tcPr>
             <w:tcW w:w="3481" w:type="dxa"/>
+            <w:gridSpan w:val="2"/>
           </w:tcPr>
           <w:p>
             <w:pPr>
@@ -829,6 +839,7 @@
         <w:tc>
           <w:tcPr>
             <w:tcW w:w="3481" w:type="dxa"/>
+            <w:gridSpan w:val="2"/>
           </w:tcPr>
           <w:p>
             <w:pPr>
@@ -956,6 +967,7 @@
         <w:tc>
           <w:tcPr>
             <w:tcW w:w="3481" w:type="dxa"/>
+            <w:gridSpan w:val="2"/>
           </w:tcPr>
           <w:p>
             <w:pPr>
@@ -1078,6 +1090,7 @@
         <w:tc>
           <w:tcPr>
             <w:tcW w:w="3481" w:type="dxa"/>
+            <w:gridSpan w:val="2"/>
           </w:tcPr>
           <w:p>
             <w:pPr>
@@ -1510,7 +1523,7 @@
         <w:tc>
           <w:tcPr>
             <w:tcW w:w="13948" w:type="dxa"/>
-            <w:gridSpan w:val="5"/>
+            <w:gridSpan w:val="6"/>
           </w:tcPr>
           <w:p>
             <w:pPr>
@@ -1565,6 +1578,7 @@
         <w:tc>
           <w:tcPr>
             <w:tcW w:w="3481" w:type="dxa"/>
+            <w:gridSpan w:val="2"/>
           </w:tcPr>
           <w:p>
             <w:pPr>
@@ -1794,6 +1808,7 @@
         <w:tc>
           <w:tcPr>
             <w:tcW w:w="3481" w:type="dxa"/>
+            <w:gridSpan w:val="2"/>
           </w:tcPr>
           <w:p>
             <w:pPr>
@@ -2355,6 +2370,7 @@
         <w:tc>
           <w:tcPr>
             <w:tcW w:w="3481" w:type="dxa"/>
+            <w:gridSpan w:val="2"/>
           </w:tcPr>
           <w:p>
             <w:pPr>
@@ -2430,7 +2446,7 @@
         <w:tc>
           <w:tcPr>
             <w:tcW w:w="13948" w:type="dxa"/>
-            <w:gridSpan w:val="5"/>
+            <w:gridSpan w:val="6"/>
           </w:tcPr>
           <w:p>
             <w:pPr>
@@ -2497,6 +2513,7 @@
         <w:tc>
           <w:tcPr>
             <w:tcW w:w="3481" w:type="dxa"/>
+            <w:gridSpan w:val="2"/>
           </w:tcPr>
           <w:p>
             <w:pPr>
@@ -2707,6 +2724,7 @@
         <w:tc>
           <w:tcPr>
             <w:tcW w:w="3481" w:type="dxa"/>
+            <w:gridSpan w:val="2"/>
           </w:tcPr>
           <w:p>
             <w:pPr>
@@ -3031,6 +3049,7 @@
         <w:tc>
           <w:tcPr>
             <w:tcW w:w="3481" w:type="dxa"/>
+            <w:gridSpan w:val="2"/>
           </w:tcPr>
           <w:p>
             <w:pPr>
@@ -3273,6 +3292,7 @@
         <w:tc>
           <w:tcPr>
             <w:tcW w:w="3481" w:type="dxa"/>
+            <w:gridSpan w:val="2"/>
           </w:tcPr>
           <w:p>
             <w:pPr>
@@ -3581,6 +3601,7 @@
         <w:tc>
           <w:tcPr>
             <w:tcW w:w="3481" w:type="dxa"/>
+            <w:gridSpan w:val="2"/>
           </w:tcPr>
           <w:p>
             <w:pPr>
@@ -4013,6 +4034,7 @@
         <w:tc>
           <w:tcPr>
             <w:tcW w:w="3481" w:type="dxa"/>
+            <w:gridSpan w:val="2"/>
           </w:tcPr>
           <w:p>
             <w:pPr>
@@ -4100,6 +4122,7 @@
         <w:tc>
           <w:tcPr>
             <w:tcW w:w="3481" w:type="dxa"/>
+            <w:gridSpan w:val="2"/>
           </w:tcPr>
           <w:p>
             <w:pPr>
@@ -4171,6 +4194,7 @@
         <w:tc>
           <w:tcPr>
             <w:tcW w:w="3481" w:type="dxa"/>
+            <w:gridSpan w:val="2"/>
           </w:tcPr>
           <w:p>
             <w:pPr>
@@ -4266,6 +4290,7 @@
         <w:tc>
           <w:tcPr>
             <w:tcW w:w="3481" w:type="dxa"/>
+            <w:gridSpan w:val="2"/>
           </w:tcPr>
           <w:p>
             <w:pPr>
@@ -4359,6 +4384,7 @@
         <w:tc>
           <w:tcPr>
             <w:tcW w:w="3481" w:type="dxa"/>
+            <w:gridSpan w:val="2"/>
           </w:tcPr>
           <w:p>
             <w:pPr>
@@ -4452,6 +4478,7 @@
         <w:tc>
           <w:tcPr>
             <w:tcW w:w="3481" w:type="dxa"/>
+            <w:gridSpan w:val="2"/>
           </w:tcPr>
           <w:p>
             <w:pPr>
@@ -4545,6 +4572,7 @@
         <w:tc>
           <w:tcPr>
             <w:tcW w:w="3481" w:type="dxa"/>
+            <w:gridSpan w:val="2"/>
           </w:tcPr>
           <w:p>
             <w:pPr>
@@ -4650,6 +4678,7 @@
         <w:tc>
           <w:tcPr>
             <w:tcW w:w="3481" w:type="dxa"/>
+            <w:gridSpan w:val="2"/>
           </w:tcPr>
           <w:p>
             <w:pPr>
@@ -4763,6 +4792,7 @@
         <w:tc>
           <w:tcPr>
             <w:tcW w:w="3481" w:type="dxa"/>
+            <w:gridSpan w:val="2"/>
           </w:tcPr>
           <w:p>
             <w:pPr>
@@ -4874,6 +4904,7 @@
         <w:tc>
           <w:tcPr>
             <w:tcW w:w="3481" w:type="dxa"/>
+            <w:gridSpan w:val="2"/>
           </w:tcPr>
           <w:p>
             <w:pPr>
@@ -5009,6 +5040,7 @@
         <w:tc>
           <w:tcPr>
             <w:tcW w:w="3481" w:type="dxa"/>
+            <w:gridSpan w:val="2"/>
           </w:tcPr>
           <w:p>
             <w:pPr>
@@ -5134,6 +5166,7 @@
         <w:tc>
           <w:tcPr>
             <w:tcW w:w="3481" w:type="dxa"/>
+            <w:gridSpan w:val="2"/>
           </w:tcPr>
           <w:p>
             <w:pPr>
@@ -5219,6 +5252,7 @@
         <w:tc>
           <w:tcPr>
             <w:tcW w:w="3481" w:type="dxa"/>
+            <w:gridSpan w:val="2"/>
           </w:tcPr>
           <w:p>
             <w:pPr>
@@ -5318,6 +5352,7 @@
         <w:tc>
           <w:tcPr>
             <w:tcW w:w="3481" w:type="dxa"/>
+            <w:gridSpan w:val="2"/>
           </w:tcPr>
           <w:p>
             <w:pPr>
@@ -5417,6 +5452,7 @@
         <w:tc>
           <w:tcPr>
             <w:tcW w:w="3481" w:type="dxa"/>
+            <w:gridSpan w:val="2"/>
           </w:tcPr>
           <w:p>
             <w:pPr>
@@ -5505,6 +5541,7 @@
         <w:tc>
           <w:tcPr>
             <w:tcW w:w="3481" w:type="dxa"/>
+            <w:gridSpan w:val="2"/>
           </w:tcPr>
           <w:p>
             <w:pPr>
@@ -5575,7 +5612,7 @@
         <w:tc>
           <w:tcPr>
             <w:tcW w:w="13948" w:type="dxa"/>
-            <w:gridSpan w:val="5"/>
+            <w:gridSpan w:val="6"/>
           </w:tcPr>
           <w:p>
             <w:pPr>
@@ -5651,6 +5688,7 @@
         <w:tc>
           <w:tcPr>
             <w:tcW w:w="3481" w:type="dxa"/>
+            <w:gridSpan w:val="2"/>
           </w:tcPr>
           <w:p>
             <w:pPr>
@@ -5731,6 +5769,7 @@
         <w:tc>
           <w:tcPr>
             <w:tcW w:w="3481" w:type="dxa"/>
+            <w:gridSpan w:val="2"/>
           </w:tcPr>
           <w:p>
             <w:pPr>
@@ -5946,6 +5985,7 @@
         <w:tc>
           <w:tcPr>
             <w:tcW w:w="3481" w:type="dxa"/>
+            <w:gridSpan w:val="2"/>
           </w:tcPr>
           <w:p>
             <w:pPr>
@@ -6266,6 +6306,7 @@
         <w:tc>
           <w:tcPr>
             <w:tcW w:w="3481" w:type="dxa"/>
+            <w:gridSpan w:val="2"/>
           </w:tcPr>
           <w:p>
             <w:pPr>
@@ -6350,6 +6391,7 @@
         <w:tc>
           <w:tcPr>
             <w:tcW w:w="3481" w:type="dxa"/>
+            <w:gridSpan w:val="2"/>
           </w:tcPr>
           <w:p>
             <w:pPr>
@@ -6471,6 +6513,7 @@
         <w:tc>
           <w:tcPr>
             <w:tcW w:w="3481" w:type="dxa"/>
+            <w:gridSpan w:val="2"/>
           </w:tcPr>
           <w:p>
             <w:pPr>
@@ -6596,6 +6639,7 @@
         <w:tc>
           <w:tcPr>
             <w:tcW w:w="3481" w:type="dxa"/>
+            <w:gridSpan w:val="2"/>
           </w:tcPr>
           <w:p>
             <w:pPr>
@@ -6719,6 +6763,7 @@
         <w:tc>
           <w:tcPr>
             <w:tcW w:w="3481" w:type="dxa"/>
+            <w:gridSpan w:val="2"/>
           </w:tcPr>
           <w:p>
             <w:pPr>
@@ -6844,6 +6889,7 @@
         <w:tc>
           <w:tcPr>
             <w:tcW w:w="3481" w:type="dxa"/>
+            <w:gridSpan w:val="2"/>
           </w:tcPr>
           <w:p>
             <w:pPr>
@@ -6969,6 +7015,7 @@
         <w:tc>
           <w:tcPr>
             <w:tcW w:w="3481" w:type="dxa"/>
+            <w:gridSpan w:val="2"/>
           </w:tcPr>
           <w:p>
             <w:pPr>
@@ -7094,6 +7141,7 @@
         <w:tc>
           <w:tcPr>
             <w:tcW w:w="3481" w:type="dxa"/>
+            <w:gridSpan w:val="2"/>
           </w:tcPr>
           <w:p>
             <w:pPr>
@@ -7222,6 +7270,7 @@
         <w:tc>
           <w:tcPr>
             <w:tcW w:w="3481" w:type="dxa"/>
+            <w:gridSpan w:val="2"/>
           </w:tcPr>
           <w:p>
             <w:pPr>
@@ -7466,7 +7515,7 @@
         <w:tc>
           <w:tcPr>
             <w:tcW w:w="13948" w:type="dxa"/>
-            <w:gridSpan w:val="5"/>
+            <w:gridSpan w:val="6"/>
           </w:tcPr>
           <w:p>
             <w:pPr>
@@ -7529,6 +7578,7 @@
         <w:tc>
           <w:tcPr>
             <w:tcW w:w="3481" w:type="dxa"/>
+            <w:gridSpan w:val="2"/>
           </w:tcPr>
           <w:p>
             <w:pPr>
@@ -7770,6 +7820,7 @@
         <w:tc>
           <w:tcPr>
             <w:tcW w:w="3481" w:type="dxa"/>
+            <w:gridSpan w:val="2"/>
           </w:tcPr>
           <w:p>
             <w:pPr>
@@ -7969,6 +8020,7 @@
         <w:tc>
           <w:tcPr>
             <w:tcW w:w="3481" w:type="dxa"/>
+            <w:gridSpan w:val="2"/>
           </w:tcPr>
           <w:p>
             <w:pPr>
@@ -8048,6 +8100,7 @@
         <w:tc>
           <w:tcPr>
             <w:tcW w:w="3481" w:type="dxa"/>
+            <w:gridSpan w:val="2"/>
           </w:tcPr>
           <w:p>
             <w:pPr>
@@ -8148,6 +8201,7 @@
         <w:tc>
           <w:tcPr>
             <w:tcW w:w="3481" w:type="dxa"/>
+            <w:gridSpan w:val="2"/>
           </w:tcPr>
           <w:p>
             <w:pPr>
@@ -8268,6 +8322,7 @@
         <w:tc>
           <w:tcPr>
             <w:tcW w:w="3481" w:type="dxa"/>
+            <w:gridSpan w:val="2"/>
           </w:tcPr>
           <w:p>
             <w:pPr>
@@ -8417,6 +8472,7 @@
         <w:tc>
           <w:tcPr>
             <w:tcW w:w="3481" w:type="dxa"/>
+            <w:gridSpan w:val="2"/>
           </w:tcPr>
           <w:p>
             <w:pPr>
@@ -8550,6 +8606,1011 @@
                 <w:rFonts w:cstheme="minorHAnsi"/>
               </w:rPr>
               <w:t xml:space="preserve"> objects which are tested separately</w:t>
+            </w:r>
+          </w:p>
+        </w:tc>
+      </w:tr>
+      <w:tr>
+        <w:tc>
+          <w:tcPr>
+            <w:tcW w:w="13948" w:type="dxa"/>
+            <w:gridSpan w:val="6"/>
+          </w:tcPr>
+          <w:p>
+            <w:pPr>
+              <w:jc w:val="center"/>
+            </w:pPr>
+            <w:r>
+              <w:t>A6 (Instruction objects)</w:t>
+            </w:r>
+          </w:p>
+        </w:tc>
+      </w:tr>
+      <w:tr>
+        <w:tc>
+          <w:tcPr>
+            <w:tcW w:w="2280" w:type="dxa"/>
+          </w:tcPr>
+          <w:p>
+            <w:pPr>
+              <w:rPr>
+                <w:rFonts w:cstheme="minorHAnsi"/>
+              </w:rPr>
+            </w:pPr>
+            <w:r>
+              <w:rPr>
+                <w:rFonts w:cstheme="minorHAnsi"/>
+              </w:rPr>
+              <w:t>Test name/</w:t>
+            </w:r>
+            <w:proofErr w:type="spellStart"/>
+            <w:r>
+              <w:rPr>
+                <w:rFonts w:cstheme="minorHAnsi"/>
+              </w:rPr>
+              <w:t>num</w:t>
+            </w:r>
+            <w:proofErr w:type="spellEnd"/>
+          </w:p>
+        </w:tc>
+        <w:tc>
+          <w:tcPr>
+            <w:tcW w:w="6073" w:type="dxa"/>
+            <w:gridSpan w:val="3"/>
+          </w:tcPr>
+          <w:p>
+            <w:pPr>
+              <w:rPr>
+                <w:rFonts w:cstheme="minorHAnsi"/>
+              </w:rPr>
+            </w:pPr>
+            <w:r>
+              <w:rPr>
+                <w:rFonts w:cstheme="minorHAnsi"/>
+              </w:rPr>
+              <w:t>Description</w:t>
+            </w:r>
+          </w:p>
+        </w:tc>
+        <w:tc>
+          <w:tcPr>
+            <w:tcW w:w="3119" w:type="dxa"/>
+          </w:tcPr>
+          <w:p>
+            <w:pPr>
+              <w:rPr>
+                <w:rFonts w:cstheme="minorHAnsi"/>
+              </w:rPr>
+            </w:pPr>
+            <w:r>
+              <w:rPr>
+                <w:rFonts w:cstheme="minorHAnsi"/>
+              </w:rPr>
+              <w:t>Expected result</w:t>
+            </w:r>
+          </w:p>
+        </w:tc>
+        <w:tc>
+          <w:tcPr>
+            <w:tcW w:w="2476" w:type="dxa"/>
+          </w:tcPr>
+          <w:p>
+            <w:pPr>
+              <w:rPr>
+                <w:rFonts w:cstheme="minorHAnsi"/>
+              </w:rPr>
+            </w:pPr>
+            <w:r>
+              <w:rPr>
+                <w:rFonts w:cstheme="minorHAnsi"/>
+              </w:rPr>
+              <w:t>Discussion</w:t>
+            </w:r>
+          </w:p>
+        </w:tc>
+      </w:tr>
+      <w:tr>
+        <w:tc>
+          <w:tcPr>
+            <w:tcW w:w="2280" w:type="dxa"/>
+          </w:tcPr>
+          <w:p>
+            <w:pPr>
+              <w:rPr>
+                <w:rFonts w:ascii="Consolas" w:hAnsi="Consolas"/>
+              </w:rPr>
+            </w:pPr>
+            <w:r>
+              <w:rPr>
+                <w:rFonts w:ascii="Consolas" w:hAnsi="Consolas"/>
+              </w:rPr>
+              <w:t>A601 – Instruction is abstract</w:t>
+            </w:r>
+          </w:p>
+        </w:tc>
+        <w:tc>
+          <w:tcPr>
+            <w:tcW w:w="6073" w:type="dxa"/>
+            <w:gridSpan w:val="3"/>
+          </w:tcPr>
+          <w:p>
+            <w:pPr>
+              <w:rPr>
+                <w:rFonts w:cstheme="minorHAnsi"/>
+              </w:rPr>
+            </w:pPr>
+            <w:r>
+              <w:rPr>
+                <w:rFonts w:cstheme="minorHAnsi"/>
+              </w:rPr>
+              <w:t xml:space="preserve">Create an </w:t>
+            </w:r>
+            <w:r>
+              <w:rPr>
+                <w:rFonts w:ascii="Consolas" w:hAnsi="Consolas" w:cstheme="minorHAnsi"/>
+              </w:rPr>
+              <w:t>Instruction</w:t>
+            </w:r>
+            <w:r>
+              <w:rPr>
+                <w:rFonts w:cstheme="minorHAnsi"/>
+              </w:rPr>
+              <w:t xml:space="preserve"> object and run both </w:t>
+            </w:r>
+            <w:proofErr w:type="spellStart"/>
+            <w:r>
+              <w:rPr>
+                <w:rFonts w:ascii="Consolas" w:hAnsi="Consolas" w:cstheme="minorHAnsi"/>
+              </w:rPr>
+              <w:t>get_bytes_length</w:t>
+            </w:r>
+            <w:proofErr w:type="spellEnd"/>
+            <w:r>
+              <w:rPr>
+                <w:rFonts w:cstheme="minorHAnsi"/>
+              </w:rPr>
+              <w:t xml:space="preserve"> and </w:t>
+            </w:r>
+            <w:proofErr w:type="spellStart"/>
+            <w:r>
+              <w:rPr>
+                <w:rFonts w:ascii="Consolas" w:hAnsi="Consolas" w:cstheme="minorHAnsi"/>
+              </w:rPr>
+              <w:t>get_bytes</w:t>
+            </w:r>
+            <w:proofErr w:type="spellEnd"/>
+            <w:r>
+              <w:rPr>
+                <w:rFonts w:cstheme="minorHAnsi"/>
+              </w:rPr>
+              <w:t xml:space="preserve"> on it. </w:t>
+            </w:r>
+          </w:p>
+        </w:tc>
+        <w:tc>
+          <w:tcPr>
+            <w:tcW w:w="3119" w:type="dxa"/>
+          </w:tcPr>
+          <w:p>
+            <w:pPr>
+              <w:rPr>
+                <w:rFonts w:ascii="Consolas" w:hAnsi="Consolas"/>
+              </w:rPr>
+            </w:pPr>
+            <w:r>
+              <w:rPr>
+                <w:rFonts w:cstheme="minorHAnsi"/>
+              </w:rPr>
+              <w:t>Raise a</w:t>
+            </w:r>
+            <w:r>
+              <w:rPr>
+                <w:rFonts w:ascii="Consolas" w:hAnsi="Consolas"/>
+              </w:rPr>
+              <w:t xml:space="preserve"> </w:t>
+            </w:r>
+            <w:proofErr w:type="spellStart"/>
+            <w:r>
+              <w:rPr>
+                <w:rFonts w:ascii="Consolas" w:hAnsi="Consolas"/>
+              </w:rPr>
+              <w:t>NotImplementedError</w:t>
+            </w:r>
+            <w:proofErr w:type="spellEnd"/>
+          </w:p>
+        </w:tc>
+        <w:tc>
+          <w:tcPr>
+            <w:tcW w:w="2476" w:type="dxa"/>
+          </w:tcPr>
+          <w:p>
+            <w:r>
+              <w:t>It should only be possible to run these functions on a subclass</w:t>
+            </w:r>
+          </w:p>
+        </w:tc>
+      </w:tr>
+      <w:tr>
+        <w:tc>
+          <w:tcPr>
+            <w:tcW w:w="2280" w:type="dxa"/>
+          </w:tcPr>
+          <w:p>
+            <w:pPr>
+              <w:rPr>
+                <w:rFonts w:ascii="Consolas" w:hAnsi="Consolas"/>
+              </w:rPr>
+            </w:pPr>
+            <w:r>
+              <w:rPr>
+                <w:rFonts w:ascii="Consolas" w:hAnsi="Consolas"/>
+              </w:rPr>
+              <w:t xml:space="preserve">A610 – </w:t>
+            </w:r>
+            <w:proofErr w:type="spellStart"/>
+            <w:r>
+              <w:rPr>
+                <w:rFonts w:ascii="Consolas" w:hAnsi="Consolas"/>
+              </w:rPr>
+              <w:t>DataInstruction</w:t>
+            </w:r>
+            <w:proofErr w:type="spellEnd"/>
+            <w:r>
+              <w:rPr>
+                <w:rFonts w:ascii="Consolas" w:hAnsi="Consolas"/>
+              </w:rPr>
+              <w:t xml:space="preserve"> equality works</w:t>
+            </w:r>
+          </w:p>
+        </w:tc>
+        <w:tc>
+          <w:tcPr>
+            <w:tcW w:w="6073" w:type="dxa"/>
+            <w:gridSpan w:val="3"/>
+          </w:tcPr>
+          <w:p>
+            <w:pPr>
+              <w:rPr>
+                <w:rFonts w:cstheme="minorHAnsi"/>
+              </w:rPr>
+            </w:pPr>
+            <w:r>
+              <w:rPr>
+                <w:rFonts w:cstheme="minorHAnsi"/>
+              </w:rPr>
+              <w:t>Create two distinct but identical objects and check for equality between them</w:t>
+            </w:r>
+          </w:p>
+        </w:tc>
+        <w:tc>
+          <w:tcPr>
+            <w:tcW w:w="3119" w:type="dxa"/>
+          </w:tcPr>
+          <w:p>
+            <w:pPr>
+              <w:rPr>
+                <w:rFonts w:ascii="Consolas" w:hAnsi="Consolas"/>
+              </w:rPr>
+            </w:pPr>
+            <w:r>
+              <w:rPr>
+                <w:rFonts w:ascii="Consolas" w:hAnsi="Consolas"/>
+              </w:rPr>
+              <w:t>True</w:t>
+            </w:r>
+          </w:p>
+        </w:tc>
+        <w:tc>
+          <w:tcPr>
+            <w:tcW w:w="2476" w:type="dxa"/>
+          </w:tcPr>
+          <w:p>
+            <w:r>
+              <w:t>Equality has been implemented, and must be tested</w:t>
+            </w:r>
+          </w:p>
+        </w:tc>
+      </w:tr>
+      <w:tr>
+        <w:trPr>
+          <w:trHeight w:val="100"/>
+        </w:trPr>
+        <w:tc>
+          <w:tcPr>
+            <w:tcW w:w="2280" w:type="dxa"/>
+            <w:vMerge w:val="restart"/>
+          </w:tcPr>
+          <w:p>
+            <w:pPr>
+              <w:rPr>
+                <w:rFonts w:ascii="Consolas" w:hAnsi="Consolas"/>
+              </w:rPr>
+            </w:pPr>
+            <w:r>
+              <w:rPr>
+                <w:rFonts w:ascii="Consolas" w:hAnsi="Consolas"/>
+              </w:rPr>
+              <w:t>A611 – correctly calculates value size</w:t>
+            </w:r>
+          </w:p>
+        </w:tc>
+        <w:tc>
+          <w:tcPr>
+            <w:tcW w:w="4094" w:type="dxa"/>
+            <w:gridSpan w:val="2"/>
+            <w:vMerge w:val="restart"/>
+          </w:tcPr>
+          <w:p>
+            <w:pPr>
+              <w:rPr>
+                <w:rFonts w:cstheme="minorHAnsi"/>
+              </w:rPr>
+            </w:pPr>
+            <w:r>
+              <w:rPr>
+                <w:rFonts w:cstheme="minorHAnsi"/>
+              </w:rPr>
+              <w:t xml:space="preserve">Create one </w:t>
+            </w:r>
+            <w:proofErr w:type="spellStart"/>
+            <w:r>
+              <w:rPr>
+                <w:rFonts w:ascii="Consolas" w:hAnsi="Consolas" w:cstheme="minorHAnsi"/>
+              </w:rPr>
+              <w:t>DataInstruction</w:t>
+            </w:r>
+            <w:proofErr w:type="spellEnd"/>
+            <w:r>
+              <w:rPr>
+                <w:rFonts w:cstheme="minorHAnsi"/>
+              </w:rPr>
+              <w:t xml:space="preserve"> object for each of the values to the right and run </w:t>
+            </w:r>
+            <w:r>
+              <w:rPr>
+                <w:rFonts w:ascii="Consolas" w:hAnsi="Consolas" w:cstheme="minorHAnsi"/>
+              </w:rPr>
+              <w:t>_</w:t>
+            </w:r>
+            <w:proofErr w:type="spellStart"/>
+            <w:r>
+              <w:rPr>
+                <w:rFonts w:ascii="Consolas" w:hAnsi="Consolas" w:cstheme="minorHAnsi"/>
+              </w:rPr>
+              <w:t>calculate_valsize</w:t>
+            </w:r>
+            <w:proofErr w:type="spellEnd"/>
+            <w:r>
+              <w:rPr>
+                <w:rFonts w:cstheme="minorHAnsi"/>
+              </w:rPr>
+              <w:t xml:space="preserve"> on them.</w:t>
+            </w:r>
+          </w:p>
+        </w:tc>
+        <w:tc>
+          <w:tcPr>
+            <w:tcW w:w="1979" w:type="dxa"/>
+          </w:tcPr>
+          <w:p>
+            <w:pPr>
+              <w:rPr>
+                <w:rFonts w:ascii="Consolas" w:hAnsi="Consolas" w:cstheme="minorHAnsi"/>
+              </w:rPr>
+            </w:pPr>
+            <w:r>
+              <w:rPr>
+                <w:rFonts w:ascii="Consolas" w:hAnsi="Consolas" w:cstheme="minorHAnsi"/>
+              </w:rPr>
+              <w:t>"-1000000"</w:t>
+            </w:r>
+          </w:p>
+        </w:tc>
+        <w:tc>
+          <w:tcPr>
+            <w:tcW w:w="3119" w:type="dxa"/>
+          </w:tcPr>
+          <w:p>
+            <w:pPr>
+              <w:rPr>
+                <w:rFonts w:ascii="Consolas" w:hAnsi="Consolas"/>
+              </w:rPr>
+            </w:pPr>
+            <w:r>
+              <w:rPr>
+                <w:rFonts w:ascii="Consolas" w:hAnsi="Consolas"/>
+              </w:rPr>
+              <w:t>4</w:t>
+            </w:r>
+          </w:p>
+        </w:tc>
+        <w:tc>
+          <w:tcPr>
+            <w:tcW w:w="2476" w:type="dxa"/>
+            <w:vMerge w:val="restart"/>
+          </w:tcPr>
+          <w:p>
+            <w:r>
+              <w:t xml:space="preserve">This is an important function, which finds how many bytes will be </w:t>
+            </w:r>
+            <w:r>
+              <w:lastRenderedPageBreak/>
+              <w:t>taken up by the initial value of the variable</w:t>
+            </w:r>
+          </w:p>
+        </w:tc>
+      </w:tr>
+      <w:tr>
+        <w:trPr>
+          <w:trHeight w:val="95"/>
+        </w:trPr>
+        <w:tc>
+          <w:tcPr>
+            <w:tcW w:w="2280" w:type="dxa"/>
+            <w:vMerge/>
+          </w:tcPr>
+          <w:p>
+            <w:pPr>
+              <w:rPr>
+                <w:rFonts w:ascii="Consolas" w:hAnsi="Consolas"/>
+              </w:rPr>
+            </w:pPr>
+          </w:p>
+        </w:tc>
+        <w:tc>
+          <w:tcPr>
+            <w:tcW w:w="4094" w:type="dxa"/>
+            <w:gridSpan w:val="2"/>
+            <w:vMerge/>
+          </w:tcPr>
+          <w:p>
+            <w:pPr>
+              <w:rPr>
+                <w:rFonts w:cstheme="minorHAnsi"/>
+              </w:rPr>
+            </w:pPr>
+          </w:p>
+        </w:tc>
+        <w:tc>
+          <w:tcPr>
+            <w:tcW w:w="1979" w:type="dxa"/>
+          </w:tcPr>
+          <w:p>
+            <w:pPr>
+              <w:rPr>
+                <w:rFonts w:ascii="Consolas" w:hAnsi="Consolas" w:cstheme="minorHAnsi"/>
+              </w:rPr>
+            </w:pPr>
+            <w:r>
+              <w:rPr>
+                <w:rFonts w:ascii="Consolas" w:hAnsi="Consolas" w:cstheme="minorHAnsi"/>
+              </w:rPr>
+              <w:t>"-20000"</w:t>
+            </w:r>
+          </w:p>
+        </w:tc>
+        <w:tc>
+          <w:tcPr>
+            <w:tcW w:w="3119" w:type="dxa"/>
+          </w:tcPr>
+          <w:p>
+            <w:pPr>
+              <w:rPr>
+                <w:rFonts w:ascii="Consolas" w:hAnsi="Consolas"/>
+              </w:rPr>
+            </w:pPr>
+            <w:r>
+              <w:rPr>
+                <w:rFonts w:ascii="Consolas" w:hAnsi="Consolas"/>
+              </w:rPr>
+              <w:t>2</w:t>
+            </w:r>
+          </w:p>
+        </w:tc>
+        <w:tc>
+          <w:tcPr>
+            <w:tcW w:w="2476" w:type="dxa"/>
+            <w:vMerge/>
+          </w:tcPr>
+          <w:p/>
+        </w:tc>
+      </w:tr>
+      <w:tr>
+        <w:trPr>
+          <w:trHeight w:val="95"/>
+        </w:trPr>
+        <w:tc>
+          <w:tcPr>
+            <w:tcW w:w="2280" w:type="dxa"/>
+            <w:vMerge/>
+          </w:tcPr>
+          <w:p>
+            <w:pPr>
+              <w:rPr>
+                <w:rFonts w:ascii="Consolas" w:hAnsi="Consolas"/>
+              </w:rPr>
+            </w:pPr>
+          </w:p>
+        </w:tc>
+        <w:tc>
+          <w:tcPr>
+            <w:tcW w:w="4094" w:type="dxa"/>
+            <w:gridSpan w:val="2"/>
+            <w:vMerge/>
+          </w:tcPr>
+          <w:p>
+            <w:pPr>
+              <w:rPr>
+                <w:rFonts w:cstheme="minorHAnsi"/>
+              </w:rPr>
+            </w:pPr>
+          </w:p>
+        </w:tc>
+        <w:tc>
+          <w:tcPr>
+            <w:tcW w:w="1979" w:type="dxa"/>
+          </w:tcPr>
+          <w:p>
+            <w:pPr>
+              <w:rPr>
+                <w:rFonts w:ascii="Consolas" w:hAnsi="Consolas" w:cstheme="minorHAnsi"/>
+              </w:rPr>
+            </w:pPr>
+            <w:r>
+              <w:rPr>
+                <w:rFonts w:ascii="Consolas" w:hAnsi="Consolas" w:cstheme="minorHAnsi"/>
+              </w:rPr>
+              <w:t>"-10"</w:t>
+            </w:r>
+          </w:p>
+        </w:tc>
+        <w:tc>
+          <w:tcPr>
+            <w:tcW w:w="3119" w:type="dxa"/>
+          </w:tcPr>
+          <w:p>
+            <w:pPr>
+              <w:rPr>
+                <w:rFonts w:ascii="Consolas" w:hAnsi="Consolas"/>
+              </w:rPr>
+            </w:pPr>
+            <w:r>
+              <w:rPr>
+                <w:rFonts w:ascii="Consolas" w:hAnsi="Consolas"/>
+              </w:rPr>
+              <w:t>1</w:t>
+            </w:r>
+          </w:p>
+        </w:tc>
+        <w:tc>
+          <w:tcPr>
+            <w:tcW w:w="2476" w:type="dxa"/>
+            <w:vMerge/>
+          </w:tcPr>
+          <w:p/>
+        </w:tc>
+      </w:tr>
+      <w:tr>
+        <w:trPr>
+          <w:trHeight w:val="95"/>
+        </w:trPr>
+        <w:tc>
+          <w:tcPr>
+            <w:tcW w:w="2280" w:type="dxa"/>
+            <w:vMerge/>
+          </w:tcPr>
+          <w:p>
+            <w:pPr>
+              <w:rPr>
+                <w:rFonts w:ascii="Consolas" w:hAnsi="Consolas"/>
+              </w:rPr>
+            </w:pPr>
+          </w:p>
+        </w:tc>
+        <w:tc>
+          <w:tcPr>
+            <w:tcW w:w="4094" w:type="dxa"/>
+            <w:gridSpan w:val="2"/>
+            <w:vMerge/>
+          </w:tcPr>
+          <w:p>
+            <w:pPr>
+              <w:rPr>
+                <w:rFonts w:cstheme="minorHAnsi"/>
+              </w:rPr>
+            </w:pPr>
+          </w:p>
+        </w:tc>
+        <w:tc>
+          <w:tcPr>
+            <w:tcW w:w="1979" w:type="dxa"/>
+          </w:tcPr>
+          <w:p>
+            <w:pPr>
+              <w:rPr>
+                <w:rFonts w:ascii="Consolas" w:hAnsi="Consolas" w:cstheme="minorHAnsi"/>
+              </w:rPr>
+            </w:pPr>
+            <w:r>
+              <w:rPr>
+                <w:rFonts w:ascii="Consolas" w:hAnsi="Consolas" w:cstheme="minorHAnsi"/>
+              </w:rPr>
+              <w:t>"10"</w:t>
+            </w:r>
+          </w:p>
+        </w:tc>
+        <w:tc>
+          <w:tcPr>
+            <w:tcW w:w="3119" w:type="dxa"/>
+          </w:tcPr>
+          <w:p>
+            <w:pPr>
+              <w:rPr>
+                <w:rFonts w:ascii="Consolas" w:hAnsi="Consolas"/>
+              </w:rPr>
+            </w:pPr>
+            <w:r>
+              <w:rPr>
+                <w:rFonts w:ascii="Consolas" w:hAnsi="Consolas"/>
+              </w:rPr>
+              <w:t>1</w:t>
+            </w:r>
+          </w:p>
+        </w:tc>
+        <w:tc>
+          <w:tcPr>
+            <w:tcW w:w="2476" w:type="dxa"/>
+            <w:vMerge/>
+          </w:tcPr>
+          <w:p/>
+        </w:tc>
+      </w:tr>
+      <w:tr>
+        <w:trPr>
+          <w:trHeight w:val="95"/>
+        </w:trPr>
+        <w:tc>
+          <w:tcPr>
+            <w:tcW w:w="2280" w:type="dxa"/>
+            <w:vMerge/>
+          </w:tcPr>
+          <w:p>
+            <w:pPr>
+              <w:rPr>
+                <w:rFonts w:ascii="Consolas" w:hAnsi="Consolas"/>
+              </w:rPr>
+            </w:pPr>
+          </w:p>
+        </w:tc>
+        <w:tc>
+          <w:tcPr>
+            <w:tcW w:w="4094" w:type="dxa"/>
+            <w:gridSpan w:val="2"/>
+            <w:vMerge/>
+          </w:tcPr>
+          <w:p>
+            <w:pPr>
+              <w:rPr>
+                <w:rFonts w:cstheme="minorHAnsi"/>
+              </w:rPr>
+            </w:pPr>
+          </w:p>
+        </w:tc>
+        <w:tc>
+          <w:tcPr>
+            <w:tcW w:w="1979" w:type="dxa"/>
+          </w:tcPr>
+          <w:p>
+            <w:pPr>
+              <w:rPr>
+                <w:rFonts w:ascii="Consolas" w:hAnsi="Consolas" w:cstheme="minorHAnsi"/>
+              </w:rPr>
+            </w:pPr>
+            <w:r>
+              <w:rPr>
+                <w:rFonts w:ascii="Consolas" w:hAnsi="Consolas" w:cstheme="minorHAnsi"/>
+              </w:rPr>
+              <w:t>"256"</w:t>
+            </w:r>
+          </w:p>
+        </w:tc>
+        <w:tc>
+          <w:tcPr>
+            <w:tcW w:w="3119" w:type="dxa"/>
+          </w:tcPr>
+          <w:p>
+            <w:pPr>
+              <w:rPr>
+                <w:rFonts w:ascii="Consolas" w:hAnsi="Consolas"/>
+              </w:rPr>
+            </w:pPr>
+            <w:r>
+              <w:rPr>
+                <w:rFonts w:ascii="Consolas" w:hAnsi="Consolas"/>
+              </w:rPr>
+              <w:t>2</w:t>
+            </w:r>
+          </w:p>
+        </w:tc>
+        <w:tc>
+          <w:tcPr>
+            <w:tcW w:w="2476" w:type="dxa"/>
+            <w:vMerge/>
+          </w:tcPr>
+          <w:p/>
+        </w:tc>
+      </w:tr>
+      <w:tr>
+        <w:trPr>
+          <w:trHeight w:val="95"/>
+        </w:trPr>
+        <w:tc>
+          <w:tcPr>
+            <w:tcW w:w="2280" w:type="dxa"/>
+            <w:vMerge/>
+          </w:tcPr>
+          <w:p>
+            <w:pPr>
+              <w:rPr>
+                <w:rFonts w:ascii="Consolas" w:hAnsi="Consolas"/>
+              </w:rPr>
+            </w:pPr>
+          </w:p>
+        </w:tc>
+        <w:tc>
+          <w:tcPr>
+            <w:tcW w:w="4094" w:type="dxa"/>
+            <w:gridSpan w:val="2"/>
+            <w:vMerge/>
+          </w:tcPr>
+          <w:p>
+            <w:pPr>
+              <w:rPr>
+                <w:rFonts w:cstheme="minorHAnsi"/>
+              </w:rPr>
+            </w:pPr>
+          </w:p>
+        </w:tc>
+        <w:tc>
+          <w:tcPr>
+            <w:tcW w:w="1979" w:type="dxa"/>
+          </w:tcPr>
+          <w:p>
+            <w:pPr>
+              <w:rPr>
+                <w:rFonts w:ascii="Consolas" w:hAnsi="Consolas" w:cstheme="minorHAnsi"/>
+              </w:rPr>
+            </w:pPr>
+            <w:r>
+              <w:rPr>
+                <w:rFonts w:ascii="Consolas" w:hAnsi="Consolas" w:cstheme="minorHAnsi"/>
+              </w:rPr>
+              <w:t>"65536"</w:t>
+            </w:r>
+          </w:p>
+        </w:tc>
+        <w:tc>
+          <w:tcPr>
+            <w:tcW w:w="3119" w:type="dxa"/>
+          </w:tcPr>
+          <w:p>
+            <w:pPr>
+              <w:rPr>
+                <w:rFonts w:ascii="Consolas" w:hAnsi="Consolas"/>
+              </w:rPr>
+            </w:pPr>
+            <w:r>
+              <w:rPr>
+                <w:rFonts w:ascii="Consolas" w:hAnsi="Consolas"/>
+              </w:rPr>
+              <w:t>4</w:t>
+            </w:r>
+          </w:p>
+        </w:tc>
+        <w:tc>
+          <w:tcPr>
+            <w:tcW w:w="2476" w:type="dxa"/>
+            <w:vMerge/>
+          </w:tcPr>
+          <w:p/>
+        </w:tc>
+      </w:tr>
+      <w:tr>
+        <w:trPr>
+          <w:trHeight w:val="95"/>
+        </w:trPr>
+        <w:tc>
+          <w:tcPr>
+            <w:tcW w:w="2280" w:type="dxa"/>
+            <w:vMerge/>
+          </w:tcPr>
+          <w:p>
+            <w:pPr>
+              <w:rPr>
+                <w:rFonts w:ascii="Consolas" w:hAnsi="Consolas"/>
+              </w:rPr>
+            </w:pPr>
+          </w:p>
+        </w:tc>
+        <w:tc>
+          <w:tcPr>
+            <w:tcW w:w="4094" w:type="dxa"/>
+            <w:gridSpan w:val="2"/>
+            <w:vMerge/>
+          </w:tcPr>
+          <w:p>
+            <w:pPr>
+              <w:rPr>
+                <w:rFonts w:cstheme="minorHAnsi"/>
+              </w:rPr>
+            </w:pPr>
+          </w:p>
+        </w:tc>
+        <w:tc>
+          <w:tcPr>
+            <w:tcW w:w="1979" w:type="dxa"/>
+          </w:tcPr>
+          <w:p>
+            <w:pPr>
+              <w:rPr>
+                <w:rFonts w:ascii="Consolas" w:hAnsi="Consolas" w:cstheme="minorHAnsi"/>
+              </w:rPr>
+            </w:pPr>
+            <w:r>
+              <w:rPr>
+                <w:rFonts w:ascii="Consolas" w:hAnsi="Consolas" w:cstheme="minorHAnsi"/>
+              </w:rPr>
+              <w:t>"3.67"</w:t>
+            </w:r>
+          </w:p>
+        </w:tc>
+        <w:tc>
+          <w:tcPr>
+            <w:tcW w:w="3119" w:type="dxa"/>
+          </w:tcPr>
+          <w:p>
+            <w:pPr>
+              <w:rPr>
+                <w:rFonts w:ascii="Consolas" w:hAnsi="Consolas"/>
+              </w:rPr>
+            </w:pPr>
+            <w:r>
+              <w:rPr>
+                <w:rFonts w:ascii="Consolas" w:hAnsi="Consolas"/>
+              </w:rPr>
+              <w:t>4</w:t>
+            </w:r>
+          </w:p>
+        </w:tc>
+        <w:tc>
+          <w:tcPr>
+            <w:tcW w:w="2476" w:type="dxa"/>
+            <w:vMerge/>
+          </w:tcPr>
+          <w:p/>
+        </w:tc>
+      </w:tr>
+      <w:tr>
+        <w:trPr>
+          <w:trHeight w:val="95"/>
+        </w:trPr>
+        <w:tc>
+          <w:tcPr>
+            <w:tcW w:w="2280" w:type="dxa"/>
+          </w:tcPr>
+          <w:p>
+            <w:pPr>
+              <w:rPr>
+                <w:rFonts w:ascii="Consolas" w:hAnsi="Consolas"/>
+              </w:rPr>
+            </w:pPr>
+            <w:r>
+              <w:rPr>
+                <w:rFonts w:ascii="Consolas" w:hAnsi="Consolas"/>
+              </w:rPr>
+              <w:t>A612 – bytes length and length of bytes agree</w:t>
+            </w:r>
+          </w:p>
+        </w:tc>
+        <w:tc>
+          <w:tcPr>
+            <w:tcW w:w="6073" w:type="dxa"/>
+            <w:gridSpan w:val="3"/>
+          </w:tcPr>
+          <w:p>
+            <w:pPr>
+              <w:rPr>
+                <w:rFonts w:cstheme="minorHAnsi"/>
+              </w:rPr>
+            </w:pPr>
+            <w:r>
+              <w:rPr>
+                <w:rFonts w:cstheme="minorHAnsi"/>
+              </w:rPr>
+              <w:t xml:space="preserve">Create a </w:t>
+            </w:r>
+            <w:proofErr w:type="spellStart"/>
+            <w:r>
+              <w:rPr>
+                <w:rFonts w:ascii="Consolas" w:hAnsi="Consolas" w:cstheme="minorHAnsi"/>
+              </w:rPr>
+              <w:t>DataInstruction</w:t>
+            </w:r>
+            <w:proofErr w:type="spellEnd"/>
+            <w:r>
+              <w:rPr>
+                <w:rFonts w:cstheme="minorHAnsi"/>
+              </w:rPr>
+              <w:t xml:space="preserve"> object and run </w:t>
+            </w:r>
+            <w:proofErr w:type="spellStart"/>
+            <w:r>
+              <w:rPr>
+                <w:rFonts w:ascii="Consolas" w:hAnsi="Consolas" w:cstheme="minorHAnsi"/>
+              </w:rPr>
+              <w:t>get_bytes_length</w:t>
+            </w:r>
+            <w:proofErr w:type="spellEnd"/>
+            <w:r>
+              <w:rPr>
+                <w:rFonts w:cstheme="minorHAnsi"/>
+              </w:rPr>
+              <w:t xml:space="preserve"> on it. Then run </w:t>
+            </w:r>
+            <w:proofErr w:type="spellStart"/>
+            <w:r>
+              <w:rPr>
+                <w:rFonts w:ascii="Consolas" w:hAnsi="Consolas" w:cstheme="minorHAnsi"/>
+              </w:rPr>
+              <w:t>get_bytes</w:t>
+            </w:r>
+            <w:proofErr w:type="spellEnd"/>
+            <w:r>
+              <w:rPr>
+                <w:rFonts w:cstheme="minorHAnsi"/>
+              </w:rPr>
+              <w:t xml:space="preserve"> and check that the length of this value is the same as the function before said.</w:t>
+            </w:r>
+          </w:p>
+        </w:tc>
+        <w:tc>
+          <w:tcPr>
+            <w:tcW w:w="3119" w:type="dxa"/>
+          </w:tcPr>
+          <w:p>
+            <w:pPr>
+              <w:rPr>
+                <w:rFonts w:ascii="Consolas" w:hAnsi="Consolas"/>
+              </w:rPr>
+            </w:pPr>
+          </w:p>
+        </w:tc>
+        <w:tc>
+          <w:tcPr>
+            <w:tcW w:w="2476" w:type="dxa"/>
+          </w:tcPr>
+          <w:p>
+            <w:pPr>
+              <w:rPr>
+                <w:rFonts w:cstheme="minorHAnsi"/>
+              </w:rPr>
+            </w:pPr>
+            <w:r>
+              <w:t xml:space="preserve">The </w:t>
+            </w:r>
+            <w:proofErr w:type="spellStart"/>
+            <w:r>
+              <w:rPr>
+                <w:rFonts w:ascii="Consolas" w:hAnsi="Consolas"/>
+              </w:rPr>
+              <w:t>get_bytes_length</w:t>
+            </w:r>
+            <w:proofErr w:type="spellEnd"/>
+            <w:r>
+              <w:rPr>
+                <w:rFonts w:cstheme="minorHAnsi"/>
+              </w:rPr>
+              <w:t xml:space="preserve"> method is important, and used for calculating memory addresses. It must be trustable.</w:t>
             </w:r>
             <w:bookmarkStart w:id="0" w:name="_GoBack"/>
             <w:bookmarkEnd w:id="0"/>
@@ -9519,7 +10580,7 @@
 </file>
 
 <file path=customXml/itemProps1.xml><?xml version="1.0" encoding="utf-8"?>
-<ds:datastoreItem xmlns:ds="http://schemas.openxmlformats.org/officeDocument/2006/customXml" ds:itemID="{C98A99BA-8A29-4EB2-965E-098894B6C74D}">
+<ds:datastoreItem xmlns:ds="http://schemas.openxmlformats.org/officeDocument/2006/customXml" ds:itemID="{EC6DB0F3-72BF-498A-9844-DF33ABE63C19}">
   <ds:schemaRefs>
     <ds:schemaRef ds:uri="http://schemas.openxmlformats.org/officeDocument/2006/bibliography"/>
   </ds:schemaRefs>

</xml_diff>